<commit_message>
Updated existing cover letter and added new draft
</commit_message>
<xml_diff>
--- a/Dear_Oxford_Risk_Team_Cover_letter.docx
+++ b/Dear_Oxford_Risk_Team_Cover_letter.docx
@@ -106,6 +106,22 @@
       </w:pPr>
       <w:r>
         <w:t xml:space="preserve"> +44 7488 495712</w:t>
+      </w:r>
+    </w:p>
+    <w:p>
+      <w:pPr>
+        <w:pStyle w:val="p3"/>
+      </w:pPr>
+      <w:proofErr w:type="spellStart"/>
+      <w:r>
+        <w:t>Github</w:t>
+      </w:r>
+      <w:proofErr w:type="spellEnd"/>
+      <w:r>
+        <w:t xml:space="preserve"> : </w:t>
+      </w:r>
+      <w:r>
+        <w:t>https://github.com/vishals18/oxford-risk-internship/tree/main</w:t>
       </w:r>
     </w:p>
     <w:p/>

</xml_diff>